<commit_message>
updated the observation file
</commit_message>
<xml_diff>
--- a/Pandas/PyCitySchools/PyCity School Observable trend.docx
+++ b/Pandas/PyCitySchools/PyCity School Observable trend.docx
@@ -148,7 +148,31 @@
         <w:rPr>
           <w:b/>
         </w:rPr>
-        <w:t>Schools spend a higher budget on weaker students compared to bright ones</w:t>
+        <w:t xml:space="preserve">Schools spending higher budget per student are less successful </w:t>
+      </w:r>
+      <w:r>
+        <w:rPr>
+          <w:b/>
+        </w:rPr>
+        <w:t xml:space="preserve">in terms of </w:t>
+      </w:r>
+      <w:r>
+        <w:rPr>
+          <w:b/>
+        </w:rPr>
+        <w:t>overall</w:t>
+      </w:r>
+      <w:r>
+        <w:rPr>
+          <w:b/>
+        </w:rPr>
+        <w:t xml:space="preserve"> passing (math’s/reading)</w:t>
+      </w:r>
+      <w:r>
+        <w:rPr>
+          <w:b/>
+        </w:rPr>
+        <w:t xml:space="preserve"> compared to the schools spending less per student</w:t>
       </w:r>
     </w:p>
     <w:p>
@@ -275,20 +299,16 @@
         <w:rPr>
           <w:b/>
         </w:rPr>
-        <w:t xml:space="preserve">in </w:t>
-      </w:r>
-      <w:r>
-        <w:rPr>
-          <w:b/>
-        </w:rPr>
-        <w:t>math’s</w:t>
-      </w:r>
-      <w:r>
-        <w:rPr>
-          <w:b/>
-        </w:rPr>
-        <w:t>/reading</w:t>
-      </w:r>
+        <w:t>in math’s/reading</w:t>
+      </w:r>
+      <w:r>
+        <w:rPr>
+          <w:b/>
+        </w:rPr>
+        <w:t>. Thus small/medium sized school perform much better than larger schools</w:t>
+      </w:r>
+      <w:bookmarkStart w:id="0" w:name="_GoBack"/>
+      <w:bookmarkEnd w:id="0"/>
     </w:p>
     <w:p>
       <w:pPr>
@@ -334,8 +354,6 @@
           </wp:inline>
         </w:drawing>
       </w:r>
-      <w:bookmarkStart w:id="0" w:name="_GoBack"/>
-      <w:bookmarkEnd w:id="0"/>
     </w:p>
     <w:sectPr>
       <w:pgSz w:w="12240" w:h="15840"/>

</xml_diff>